<commit_message>
updating lecture 10 r code
</commit_message>
<xml_diff>
--- a/materials/lecture_10.docx
+++ b/materials/lecture_10.docx
@@ -1792,7 +1792,17 @@
         </w:numPr>
       </w:pPr>
       <w:r>
-        <w:t>Should not describe it with a simple linear equation, because it’s not linear.</w:t>
+        <w:t xml:space="preserve">Should </w:t>
+      </w:r>
+      <w:r>
+        <w:rPr>
+          <w:b/>
+          <w:bCs/>
+        </w:rPr>
+        <w:t>not</w:t>
+      </w:r>
+      <w:r>
+        <w:t xml:space="preserve"> describe it with a simple linear equation, because it’s not linear.</w:t>
       </w:r>
     </w:p>
     <w:p>
@@ -1804,7 +1814,16 @@
         </w:numPr>
       </w:pPr>
       <w:r>
-        <w:t>We would lose power by treating it as a linear relationship.</w:t>
+        <w:t xml:space="preserve">By </w:t>
+      </w:r>
+      <w:r>
+        <w:t>treating it as a linear relationship</w:t>
+      </w:r>
+      <w:r>
+        <w:t>, w</w:t>
+      </w:r>
+      <w:r>
+        <w:t>e would lose power by.</w:t>
       </w:r>
     </w:p>
     <w:p>

</xml_diff>